<commit_message>
Added a favicon and changed some arabic
</commit_message>
<xml_diff>
--- a/DONT UPLOAD/translations.docx
+++ b/DONT UPLOAD/translations.docx
@@ -6,11 +6,14 @@
       <w:pPr>
         <w:jc w:val="right"/>
         <w:rPr>
+          <w:rFonts w:hint="cs"/>
           <w:sz w:val="40"/>
           <w:szCs w:val="40"/>
+          <w:rtl/>
           <w:lang w:bidi="ar-EG"/>
         </w:rPr>
       </w:pPr>
+      <w:bookmarkStart w:id="0" w:name="_GoBack"/>
       <w:r>
         <w:rPr>
           <w:rFonts w:hint="cs"/>
@@ -31,8 +34,6 @@
         </w:rPr>
         <w:t xml:space="preserve"> الحسو</w:t>
       </w:r>
-      <w:bookmarkStart w:id="0" w:name="_GoBack"/>
-      <w:bookmarkEnd w:id="0"/>
       <w:r>
         <w:rPr>
           <w:rFonts w:hint="cs"/>
@@ -74,6 +75,7 @@
         <w:t xml:space="preserve"> أدرس علوم الكمبيوتر واللغة العربية في جامعة جورجيا تيك قي اتلانتا</w:t>
       </w:r>
     </w:p>
+    <w:bookmarkEnd w:id="0"/>
     <w:p>
       <w:pPr>
         <w:jc w:val="right"/>

</xml_diff>

<commit_message>
corrected a spelling mistake in the arabic
</commit_message>
<xml_diff>
--- a/DONT UPLOAD/translations.docx
+++ b/DONT UPLOAD/translations.docx
@@ -6,14 +6,12 @@
       <w:pPr>
         <w:jc w:val="right"/>
         <w:rPr>
-          <w:rFonts w:hint="cs"/>
           <w:sz w:val="40"/>
           <w:szCs w:val="40"/>
           <w:rtl/>
           <w:lang w:bidi="ar-EG"/>
         </w:rPr>
       </w:pPr>
-      <w:bookmarkStart w:id="0" w:name="_GoBack"/>
       <w:r>
         <w:rPr>
           <w:rFonts w:hint="cs"/>
@@ -72,15 +70,35 @@
           <w:rtl/>
           <w:lang w:bidi="ar-EG"/>
         </w:rPr>
-        <w:t xml:space="preserve"> أدرس علوم الكمبيوتر واللغة العربية في جامعة جورجيا تيك قي اتلانتا</w:t>
+        <w:t xml:space="preserve"> أدرس علوم الكمبيوتر واللغة العربية في جامعة جورجيا تيك </w:t>
+      </w:r>
+      <w:r>
+        <w:rPr>
+          <w:rFonts w:hint="cs"/>
+          <w:sz w:val="40"/>
+          <w:szCs w:val="40"/>
+          <w:rtl/>
+          <w:lang w:bidi="ar-EG"/>
+        </w:rPr>
+        <w:t>ف</w:t>
+      </w:r>
+      <w:bookmarkStart w:id="0" w:name="_GoBack"/>
+      <w:bookmarkEnd w:id="0"/>
+      <w:r>
+        <w:rPr>
+          <w:rFonts w:hint="cs"/>
+          <w:sz w:val="40"/>
+          <w:szCs w:val="40"/>
+          <w:rtl/>
+          <w:lang w:bidi="ar-EG"/>
+        </w:rPr>
+        <w:t>ي اتلانتا</w:t>
       </w:r>
     </w:p>
-    <w:bookmarkEnd w:id="0"/>
     <w:p>
       <w:pPr>
         <w:jc w:val="right"/>
         <w:rPr>
-          <w:rFonts w:hint="cs"/>
           <w:sz w:val="40"/>
           <w:szCs w:val="40"/>
           <w:rtl/>
@@ -221,6 +239,7 @@
     <w:lsdException w:name="HTML Sample" w:semiHidden="1" w:unhideWhenUsed="1"/>
     <w:lsdException w:name="HTML Typewriter" w:semiHidden="1" w:unhideWhenUsed="1"/>
     <w:lsdException w:name="HTML Variable" w:semiHidden="1" w:unhideWhenUsed="1"/>
+    <w:lsdException w:name="Normal Table" w:semiHidden="1" w:unhideWhenUsed="1"/>
     <w:lsdException w:name="annotation subject" w:semiHidden="1" w:unhideWhenUsed="1"/>
     <w:lsdException w:name="No List" w:semiHidden="1" w:unhideWhenUsed="1"/>
     <w:lsdException w:name="Outline List 1" w:semiHidden="1" w:unhideWhenUsed="1"/>
@@ -267,8 +286,10 @@
     <w:lsdException w:name="Table Subtle 2" w:semiHidden="1" w:unhideWhenUsed="1"/>
     <w:lsdException w:name="Table Web 1" w:semiHidden="1" w:unhideWhenUsed="1"/>
     <w:lsdException w:name="Table Web 2" w:semiHidden="1" w:unhideWhenUsed="1"/>
+    <w:lsdException w:name="Table Web 3" w:semiHidden="1" w:unhideWhenUsed="1"/>
     <w:lsdException w:name="Balloon Text" w:semiHidden="1" w:unhideWhenUsed="1"/>
     <w:lsdException w:name="Table Grid" w:uiPriority="39"/>
+    <w:lsdException w:name="Table Theme" w:semiHidden="1" w:unhideWhenUsed="1"/>
     <w:lsdException w:name="Placeholder Text" w:semiHidden="1"/>
     <w:lsdException w:name="No Spacing" w:uiPriority="1" w:qFormat="1"/>
     <w:lsdException w:name="Light Shading" w:uiPriority="60"/>

</xml_diff>